<commit_message>
add R scritp and note
</commit_message>
<xml_diff>
--- a/notes/R Notes.docx
+++ b/notes/R Notes.docx
@@ -6961,8 +6961,6 @@
         </w:rPr>
         <w:t>hey allow you to work with datasets where columns can be of different types</w:t>
       </w:r>
-      <w:bookmarkStart w:id="0" w:name="_GoBack"/>
-      <w:bookmarkEnd w:id="0"/>
       <w:r>
         <w:t>.</w:t>
       </w:r>
@@ -8730,325 +8728,163 @@
     <w:p>
       <w:pPr>
         <w:pStyle w:val="HTMLPreformatted"/>
-        <w:ind w:left="720"/>
+        <w:ind w:left="360"/>
+      </w:pPr>
+    </w:p>
+    <w:p>
+      <w:pPr>
+        <w:pStyle w:val="HTMLPreformatted"/>
+        <w:ind w:left="360"/>
+      </w:pPr>
+      <w:r>
+        <w:t>#1.</w:t>
+      </w:r>
+      <w:r>
+        <w:tab/>
+        <w:t>Create a list that stores a person’s name, age, and favorite colors (as a vector).</w:t>
+      </w:r>
+    </w:p>
+    <w:p>
+      <w:pPr>
+        <w:pStyle w:val="HTMLPreformatted"/>
+        <w:ind w:left="360"/>
+      </w:pPr>
+    </w:p>
+    <w:p>
+      <w:pPr>
+        <w:pStyle w:val="HTMLPreformatted"/>
+        <w:ind w:left="360"/>
       </w:pPr>
       <w:proofErr w:type="gramStart"/>
       <w:r>
-        <w:t>r</w:t>
+        <w:t>person</w:t>
       </w:r>
       <w:proofErr w:type="gramEnd"/>
-    </w:p>
-    <w:p>
-      <w:pPr>
-        <w:pStyle w:val="HTMLPreformatted"/>
-        <w:ind w:left="720"/>
-      </w:pPr>
-    </w:p>
-    <w:p>
-      <w:pPr>
-        <w:pStyle w:val="HTMLPreformatted"/>
-        <w:ind w:left="720"/>
-        <w:rPr>
-          <w:rStyle w:val="HTMLCode"/>
-        </w:rPr>
-      </w:pPr>
+      <w:r>
+        <w:t xml:space="preserve"> &lt;- list(</w:t>
+      </w:r>
+    </w:p>
+    <w:p>
+      <w:pPr>
+        <w:pStyle w:val="HTMLPreformatted"/>
+        <w:ind w:left="360"/>
+      </w:pPr>
+      <w:r>
+        <w:t xml:space="preserve">  </w:t>
+      </w:r>
       <w:proofErr w:type="gramStart"/>
       <w:r>
-        <w:rPr>
-          <w:rStyle w:val="HTMLCode"/>
-        </w:rPr>
+        <w:t>name</w:t>
+      </w:r>
+      <w:proofErr w:type="gramEnd"/>
+      <w:r>
+        <w:t xml:space="preserve"> = '</w:t>
+      </w:r>
+      <w:proofErr w:type="spellStart"/>
+      <w:r>
+        <w:t>johan</w:t>
+      </w:r>
+      <w:proofErr w:type="spellEnd"/>
+      <w:r>
+        <w:t>',</w:t>
+      </w:r>
+    </w:p>
+    <w:p>
+      <w:pPr>
+        <w:pStyle w:val="HTMLPreformatted"/>
+        <w:ind w:left="360"/>
+      </w:pPr>
+      <w:r>
+        <w:t xml:space="preserve">  </w:t>
+      </w:r>
+      <w:proofErr w:type="gramStart"/>
+      <w:r>
+        <w:t>age</w:t>
+      </w:r>
+      <w:proofErr w:type="gramEnd"/>
+      <w:r>
+        <w:t xml:space="preserve"> = 23,</w:t>
+      </w:r>
+    </w:p>
+    <w:p>
+      <w:pPr>
+        <w:pStyle w:val="HTMLPreformatted"/>
+        <w:ind w:left="360"/>
+      </w:pPr>
+      <w:r>
+        <w:t xml:space="preserve">  </w:t>
+      </w:r>
+      <w:proofErr w:type="spellStart"/>
+      <w:r>
+        <w:t>favorateColor</w:t>
+      </w:r>
+      <w:proofErr w:type="spellEnd"/>
+      <w:r>
+        <w:t xml:space="preserve"> = c('</w:t>
+      </w:r>
+      <w:proofErr w:type="spellStart"/>
+      <w:r>
+        <w:t>red','blue','green','yellow','black</w:t>
+      </w:r>
+      <w:proofErr w:type="spellEnd"/>
+      <w:r>
+        <w:t>')</w:t>
+      </w:r>
+    </w:p>
+    <w:p>
+      <w:pPr>
+        <w:pStyle w:val="HTMLPreformatted"/>
+        <w:ind w:left="360"/>
+      </w:pPr>
+      <w:r>
+        <w:t>)</w:t>
+      </w:r>
+    </w:p>
+    <w:p>
+      <w:pPr>
+        <w:pStyle w:val="HTMLPreformatted"/>
+        <w:ind w:left="360"/>
+      </w:pPr>
+      <w:proofErr w:type="gramStart"/>
+      <w:r>
+        <w:lastRenderedPageBreak/>
         <w:t>person</w:t>
       </w:r>
       <w:proofErr w:type="gramEnd"/>
-      <w:r>
-        <w:rPr>
-          <w:rStyle w:val="HTMLCode"/>
-        </w:rPr>
-        <w:t xml:space="preserve"> </w:t>
-      </w:r>
-      <w:r>
-        <w:rPr>
-          <w:rStyle w:val="hljs-operator"/>
-        </w:rPr>
-        <w:t>&lt;-</w:t>
-      </w:r>
-      <w:r>
-        <w:rPr>
-          <w:rStyle w:val="HTMLCode"/>
-        </w:rPr>
-        <w:t xml:space="preserve"> </w:t>
-      </w:r>
-      <w:r>
-        <w:rPr>
-          <w:rStyle w:val="hljs-builtin"/>
-        </w:rPr>
-        <w:t>list</w:t>
-      </w:r>
-      <w:r>
-        <w:rPr>
-          <w:rStyle w:val="hljs-punctuation"/>
-        </w:rPr>
-        <w:t>(</w:t>
-      </w:r>
-    </w:p>
-    <w:p>
-      <w:pPr>
-        <w:pStyle w:val="HTMLPreformatted"/>
-        <w:ind w:left="720"/>
-        <w:rPr>
-          <w:rStyle w:val="HTMLCode"/>
-        </w:rPr>
-      </w:pPr>
-      <w:r>
-        <w:rPr>
-          <w:rStyle w:val="HTMLCode"/>
-        </w:rPr>
-        <w:t xml:space="preserve">  </w:t>
-      </w:r>
+    </w:p>
+    <w:p>
+      <w:pPr>
+        <w:pStyle w:val="HTMLPreformatted"/>
+        <w:ind w:left="360"/>
+      </w:pPr>
+    </w:p>
+    <w:p>
+      <w:pPr>
+        <w:pStyle w:val="HTMLPreformatted"/>
+        <w:ind w:left="360"/>
+      </w:pPr>
+      <w:proofErr w:type="spellStart"/>
       <w:proofErr w:type="gramStart"/>
       <w:r>
-        <w:rPr>
-          <w:rStyle w:val="HTMLCode"/>
-        </w:rPr>
-        <w:t>name</w:t>
+        <w:t>person$</w:t>
       </w:r>
       <w:proofErr w:type="gramEnd"/>
       <w:r>
-        <w:rPr>
-          <w:rStyle w:val="HTMLCode"/>
-        </w:rPr>
-        <w:t xml:space="preserve"> </w:t>
-      </w:r>
-      <w:r>
-        <w:rPr>
-          <w:rStyle w:val="hljs-operator"/>
-        </w:rPr>
-        <w:t>=</w:t>
-      </w:r>
-      <w:r>
-        <w:rPr>
-          <w:rStyle w:val="HTMLCode"/>
-        </w:rPr>
-        <w:t xml:space="preserve"> </w:t>
-      </w:r>
-      <w:r>
-        <w:rPr>
-          <w:rStyle w:val="hljs-string"/>
-        </w:rPr>
-        <w:t>"John"</w:t>
-      </w:r>
-      <w:r>
-        <w:rPr>
-          <w:rStyle w:val="hljs-punctuation"/>
-        </w:rPr>
-        <w:t>,</w:t>
-      </w:r>
-    </w:p>
-    <w:p>
-      <w:pPr>
-        <w:pStyle w:val="HTMLPreformatted"/>
-        <w:ind w:left="720"/>
-        <w:rPr>
-          <w:rStyle w:val="HTMLCode"/>
-        </w:rPr>
-      </w:pPr>
-      <w:r>
-        <w:rPr>
-          <w:rStyle w:val="HTMLCode"/>
-        </w:rPr>
-        <w:t xml:space="preserve">  </w:t>
-      </w:r>
-      <w:proofErr w:type="gramStart"/>
-      <w:r>
-        <w:rPr>
-          <w:rStyle w:val="HTMLCode"/>
-        </w:rPr>
-        <w:t>age</w:t>
-      </w:r>
-      <w:proofErr w:type="gramEnd"/>
-      <w:r>
-        <w:rPr>
-          <w:rStyle w:val="HTMLCode"/>
-        </w:rPr>
-        <w:t xml:space="preserve"> </w:t>
-      </w:r>
-      <w:r>
-        <w:rPr>
-          <w:rStyle w:val="hljs-operator"/>
-        </w:rPr>
-        <w:t>=</w:t>
-      </w:r>
-      <w:r>
-        <w:rPr>
-          <w:rStyle w:val="HTMLCode"/>
-        </w:rPr>
-        <w:t xml:space="preserve"> </w:t>
-      </w:r>
-      <w:r>
-        <w:rPr>
-          <w:rStyle w:val="hljs-number"/>
-        </w:rPr>
-        <w:t>28</w:t>
-      </w:r>
-      <w:r>
-        <w:rPr>
-          <w:rStyle w:val="hljs-punctuation"/>
-        </w:rPr>
-        <w:t>,</w:t>
-      </w:r>
-    </w:p>
-    <w:p>
-      <w:pPr>
-        <w:pStyle w:val="HTMLPreformatted"/>
-        <w:ind w:left="720"/>
-        <w:rPr>
-          <w:rStyle w:val="HTMLCode"/>
-        </w:rPr>
-      </w:pPr>
-      <w:r>
-        <w:rPr>
-          <w:rStyle w:val="HTMLCode"/>
-        </w:rPr>
-        <w:t xml:space="preserve">  </w:t>
-      </w:r>
-      <w:proofErr w:type="spellStart"/>
-      <w:r>
-        <w:rPr>
-          <w:rStyle w:val="HTMLCode"/>
-        </w:rPr>
-        <w:t>favorite_colors</w:t>
-      </w:r>
-      <w:proofErr w:type="spellEnd"/>
-      <w:r>
-        <w:rPr>
-          <w:rStyle w:val="HTMLCode"/>
-        </w:rPr>
-        <w:t xml:space="preserve"> </w:t>
-      </w:r>
-      <w:r>
-        <w:rPr>
-          <w:rStyle w:val="hljs-operator"/>
-        </w:rPr>
-        <w:t>=</w:t>
-      </w:r>
-      <w:r>
-        <w:rPr>
-          <w:rStyle w:val="HTMLCode"/>
-        </w:rPr>
-        <w:t xml:space="preserve"> </w:t>
-      </w:r>
-      <w:proofErr w:type="gramStart"/>
-      <w:r>
-        <w:rPr>
-          <w:rStyle w:val="hljs-builtin"/>
-        </w:rPr>
-        <w:t>c</w:t>
-      </w:r>
-      <w:r>
-        <w:rPr>
-          <w:rStyle w:val="hljs-punctuation"/>
-        </w:rPr>
-        <w:t>(</w:t>
-      </w:r>
-      <w:proofErr w:type="gramEnd"/>
-      <w:r>
-        <w:rPr>
-          <w:rStyle w:val="hljs-string"/>
-        </w:rPr>
-        <w:t>"blue"</w:t>
-      </w:r>
-      <w:r>
-        <w:rPr>
-          <w:rStyle w:val="hljs-punctuation"/>
-        </w:rPr>
-        <w:t>,</w:t>
-      </w:r>
-      <w:r>
-        <w:rPr>
-          <w:rStyle w:val="HTMLCode"/>
-        </w:rPr>
-        <w:t xml:space="preserve"> </w:t>
-      </w:r>
-      <w:r>
-        <w:rPr>
-          <w:rStyle w:val="hljs-string"/>
-        </w:rPr>
-        <w:t>"green"</w:t>
-      </w:r>
-      <w:r>
-        <w:rPr>
-          <w:rStyle w:val="hljs-punctuation"/>
-        </w:rPr>
-        <w:t>,</w:t>
-      </w:r>
-      <w:r>
-        <w:rPr>
-          <w:rStyle w:val="HTMLCode"/>
-        </w:rPr>
-        <w:t xml:space="preserve"> </w:t>
-      </w:r>
-      <w:r>
-        <w:rPr>
-          <w:rStyle w:val="hljs-string"/>
-        </w:rPr>
-        <w:t>"red"</w:t>
-      </w:r>
-      <w:r>
-        <w:rPr>
-          <w:rStyle w:val="hljs-punctuation"/>
-        </w:rPr>
-        <w:t>)</w:t>
-      </w:r>
-    </w:p>
-    <w:p>
-      <w:pPr>
-        <w:pStyle w:val="HTMLPreformatted"/>
-        <w:ind w:left="720"/>
-        <w:rPr>
-          <w:rStyle w:val="HTMLCode"/>
-        </w:rPr>
-      </w:pPr>
-      <w:r>
-        <w:rPr>
-          <w:rStyle w:val="hljs-punctuation"/>
-        </w:rPr>
-        <w:t>)</w:t>
-      </w:r>
-    </w:p>
-    <w:p>
-      <w:pPr>
-        <w:pStyle w:val="HTMLPreformatted"/>
-        <w:ind w:left="720"/>
-        <w:rPr>
-          <w:rStyle w:val="HTMLCode"/>
-        </w:rPr>
-      </w:pPr>
-      <w:proofErr w:type="gramStart"/>
-      <w:r>
-        <w:rPr>
-          <w:rStyle w:val="HTMLCode"/>
-        </w:rPr>
-        <w:t>print</w:t>
-      </w:r>
-      <w:r>
-        <w:rPr>
-          <w:rStyle w:val="hljs-punctuation"/>
-        </w:rPr>
-        <w:t>(</w:t>
-      </w:r>
-      <w:proofErr w:type="gramEnd"/>
-      <w:r>
-        <w:rPr>
-          <w:rStyle w:val="HTMLCode"/>
-        </w:rPr>
-        <w:t>person</w:t>
-      </w:r>
-      <w:r>
-        <w:rPr>
-          <w:rStyle w:val="hljs-punctuation"/>
-        </w:rPr>
-        <w:t>)</w:t>
-      </w:r>
+        <w:t>favorateColor</w:t>
+      </w:r>
+      <w:proofErr w:type="spellEnd"/>
+    </w:p>
+    <w:p>
+      <w:pPr>
+        <w:pStyle w:val="HTMLPreformatted"/>
+        <w:ind w:left="360"/>
+      </w:pPr>
+    </w:p>
+    <w:p>
+      <w:pPr>
+        <w:pStyle w:val="HTMLPreformatted"/>
+        <w:ind w:left="360"/>
+      </w:pPr>
     </w:p>
     <w:p>
       <w:pPr>
@@ -9062,23 +8898,11 @@
         <w:rPr>
           <w:rStyle w:val="Strong"/>
         </w:rPr>
-        <w:lastRenderedPageBreak/>
         <w:t>Access and print</w:t>
       </w:r>
       <w:r>
         <w:t xml:space="preserve"> the favorite colors.</w:t>
       </w:r>
-    </w:p>
-    <w:p>
-      <w:pPr>
-        <w:pStyle w:val="HTMLPreformatted"/>
-        <w:ind w:left="720"/>
-      </w:pPr>
-      <w:proofErr w:type="gramStart"/>
-      <w:r>
-        <w:t>r</w:t>
-      </w:r>
-      <w:proofErr w:type="gramEnd"/>
     </w:p>
     <w:p>
       <w:pPr>
@@ -9178,17 +9002,6 @@
         <w:pStyle w:val="HTMLPreformatted"/>
         <w:ind w:left="720"/>
       </w:pPr>
-      <w:proofErr w:type="gramStart"/>
-      <w:r>
-        <w:t>r</w:t>
-      </w:r>
-      <w:proofErr w:type="gramEnd"/>
-    </w:p>
-    <w:p>
-      <w:pPr>
-        <w:pStyle w:val="HTMLPreformatted"/>
-        <w:ind w:left="720"/>
-      </w:pPr>
     </w:p>
     <w:p>
       <w:pPr>
@@ -9615,17 +9428,8 @@
         <w:pStyle w:val="HTMLPreformatted"/>
         <w:ind w:left="720"/>
       </w:pPr>
-      <w:proofErr w:type="gramStart"/>
-      <w:r>
-        <w:t>r</w:t>
-      </w:r>
-      <w:proofErr w:type="gramEnd"/>
-    </w:p>
-    <w:p>
-      <w:pPr>
-        <w:pStyle w:val="HTMLPreformatted"/>
-        <w:ind w:left="720"/>
-      </w:pPr>
+      <w:bookmarkStart w:id="0" w:name="_GoBack"/>
+      <w:bookmarkEnd w:id="0"/>
     </w:p>
     <w:p>
       <w:pPr>
@@ -9946,7 +9750,6 @@
         <w:rPr>
           <w:rStyle w:val="HTMLCode"/>
         </w:rPr>
-        <w:lastRenderedPageBreak/>
         <w:t xml:space="preserve">  </w:t>
       </w:r>
       <w:proofErr w:type="gramStart"/>
@@ -10782,6 +10585,7 @@
         <w:pStyle w:val="NormalWeb"/>
       </w:pPr>
       <w:r>
+        <w:lastRenderedPageBreak/>
         <w:t>R comes with a large set of built-in functions that perform various tasks. Some common categories include:</w:t>
       </w:r>
     </w:p>
@@ -10800,7 +10604,6 @@
         <w:rPr>
           <w:rStyle w:val="Strong"/>
         </w:rPr>
-        <w:lastRenderedPageBreak/>
         <w:t>Mathematical Functions:</w:t>
       </w:r>
       <w:r>
@@ -12130,6 +11933,7 @@
         <w:rPr>
           <w:color w:val="C45911" w:themeColor="accent2" w:themeShade="BF"/>
         </w:rPr>
+        <w:lastRenderedPageBreak/>
         <w:t xml:space="preserve">5. </w:t>
       </w:r>
       <w:proofErr w:type="spellStart"/>
@@ -12161,7 +11965,6 @@
         <w:rPr>
           <w:highlight w:val="darkYellow"/>
         </w:rPr>
-        <w:lastRenderedPageBreak/>
         <w:t xml:space="preserve">R functions are often </w:t>
       </w:r>
       <w:proofErr w:type="spellStart"/>
@@ -13312,7 +13115,6 @@
           <w:szCs w:val="36"/>
           <w:u w:val="single"/>
         </w:rPr>
-        <w:lastRenderedPageBreak/>
         <w:t>parameters</w:t>
       </w:r>
       <w:proofErr w:type="gramEnd"/>
@@ -14103,6 +13905,7 @@
         <w:rPr>
           <w:rStyle w:val="HTMLCode"/>
         </w:rPr>
+        <w:lastRenderedPageBreak/>
         <w:t>add</w:t>
       </w:r>
       <w:r>
@@ -14171,7 +13974,6 @@
           <w:rStyle w:val="Strong"/>
           <w:color w:val="ED7D31" w:themeColor="accent2"/>
         </w:rPr>
-        <w:lastRenderedPageBreak/>
         <w:t>Named Arguments:</w:t>
       </w:r>
     </w:p>
@@ -75490,7 +75292,7 @@
 </file>
 
 <file path=customXml/itemProps1.xml><?xml version="1.0" encoding="utf-8"?>
-<ds:datastoreItem xmlns:ds="http://schemas.openxmlformats.org/officeDocument/2006/customXml" ds:itemID="{718EFB36-030B-423D-918D-5688DE227F06}">
+<ds:datastoreItem xmlns:ds="http://schemas.openxmlformats.org/officeDocument/2006/customXml" ds:itemID="{EBA48ADC-5431-4CB3-BCAB-D6E2D66C2829}">
   <ds:schemaRefs>
     <ds:schemaRef ds:uri="http://schemas.openxmlformats.org/officeDocument/2006/bibliography"/>
   </ds:schemaRefs>

</xml_diff>